<commit_message>
Sentencias del 1 al 6
</commit_message>
<xml_diff>
--- a/Actividad_5 Grupo_13 .docx
+++ b/Actividad_5 Grupo_13 .docx
@@ -2005,8 +2005,6 @@
         <w:rPr>
           <w:rFonts w:ascii="Lato" w:eastAsia="Times New Roman" w:hAnsi="Lato" w:cs="Times New Roman"/>
           <w:color w:val="032258"/>
-          <w:sz w:val="24"/>
-          <w:szCs w:val="24"/>
           <w:lang w:eastAsia="es-ES"/>
         </w:rPr>
       </w:pPr>
@@ -2038,7 +2036,7 @@
           <w:szCs w:val="24"/>
           <w:lang w:eastAsia="es-ES"/>
         </w:rPr>
-        <w:t>nombre del Centro donde está ubicado y el máximo salario de sus empleados (si dicho máximo excede de 1.500 €). Clasificar alfabéticamente por nombre de departamento.</w:t>
+        <w:t xml:space="preserve">nombre del Centro donde está ubicado y el máximo salario de sus empleados (si dicho máximo excede de 1.500 €). Clasificar </w:t>
       </w:r>
     </w:p>
     <w:p>
@@ -2051,641 +2049,388 @@
           <w:lang w:eastAsia="es-ES"/>
         </w:rPr>
       </w:pPr>
-      <w:r>
+    </w:p>
+    <w:p>
+      <w:pPr>
+        <w:shd w:val="clear" w:color="auto" w:fill="FFFFFF"/>
+        <w:spacing w:before="100" w:beforeAutospacing="1" w:after="100" w:afterAutospacing="1" w:line="240" w:lineRule="auto"/>
         <w:rPr>
           <w:rFonts w:ascii="Lato" w:eastAsia="Times New Roman" w:hAnsi="Lato" w:cs="Times New Roman"/>
           <w:color w:val="032258"/>
           <w:lang w:eastAsia="es-ES"/>
         </w:rPr>
-        <w:t xml:space="preserve">SELECT </w:t>
-      </w:r>
-      <w:proofErr w:type="spellStart"/>
-      <w:proofErr w:type="gramStart"/>
+      </w:pPr>
       <w:r>
         <w:rPr>
           <w:rFonts w:ascii="Lato" w:eastAsia="Times New Roman" w:hAnsi="Lato" w:cs="Times New Roman"/>
           <w:color w:val="032258"/>
           <w:lang w:eastAsia="es-ES"/>
         </w:rPr>
-        <w:t>departamentos.nomde</w:t>
-      </w:r>
-      <w:proofErr w:type="spellEnd"/>
-      <w:proofErr w:type="gramEnd"/>
+        <w:t xml:space="preserve">SELECT </w:t>
+      </w:r>
+      <w:proofErr w:type="spellStart"/>
+      <w:proofErr w:type="gramStart"/>
       <w:r>
         <w:rPr>
           <w:rFonts w:ascii="Lato" w:eastAsia="Times New Roman" w:hAnsi="Lato" w:cs="Times New Roman"/>
           <w:color w:val="032258"/>
           <w:lang w:eastAsia="es-ES"/>
         </w:rPr>
-        <w:t xml:space="preserve">, </w:t>
-      </w:r>
-      <w:proofErr w:type="spellStart"/>
+        <w:t>departamentos.nomde</w:t>
+      </w:r>
+      <w:proofErr w:type="spellEnd"/>
+      <w:proofErr w:type="gramEnd"/>
       <w:r>
         <w:rPr>
           <w:rFonts w:ascii="Lato" w:eastAsia="Times New Roman" w:hAnsi="Lato" w:cs="Times New Roman"/>
           <w:color w:val="032258"/>
           <w:lang w:eastAsia="es-ES"/>
         </w:rPr>
-        <w:t>departamentos.presu</w:t>
-      </w:r>
-      <w:proofErr w:type="spellEnd"/>
+        <w:t xml:space="preserve">, </w:t>
+      </w:r>
+      <w:proofErr w:type="spellStart"/>
       <w:r>
         <w:rPr>
           <w:rFonts w:ascii="Lato" w:eastAsia="Times New Roman" w:hAnsi="Lato" w:cs="Times New Roman"/>
           <w:color w:val="032258"/>
           <w:lang w:eastAsia="es-ES"/>
         </w:rPr>
-        <w:t xml:space="preserve">, </w:t>
-      </w:r>
-      <w:proofErr w:type="spellStart"/>
+        <w:t>departamentos.presu</w:t>
+      </w:r>
+      <w:proofErr w:type="spellEnd"/>
       <w:r>
         <w:rPr>
           <w:rFonts w:ascii="Lato" w:eastAsia="Times New Roman" w:hAnsi="Lato" w:cs="Times New Roman"/>
           <w:color w:val="032258"/>
           <w:lang w:eastAsia="es-ES"/>
         </w:rPr>
-        <w:t>centros.nomce</w:t>
-      </w:r>
-      <w:proofErr w:type="spellEnd"/>
+        <w:t xml:space="preserve">, </w:t>
+      </w:r>
+      <w:proofErr w:type="spellStart"/>
       <w:r>
         <w:rPr>
           <w:rFonts w:ascii="Lato" w:eastAsia="Times New Roman" w:hAnsi="Lato" w:cs="Times New Roman"/>
           <w:color w:val="032258"/>
           <w:lang w:eastAsia="es-ES"/>
         </w:rPr>
-        <w:t xml:space="preserve">, </w:t>
-      </w:r>
-      <w:proofErr w:type="spellStart"/>
+        <w:t>centros.nomce</w:t>
+      </w:r>
+      <w:proofErr w:type="spellEnd"/>
       <w:r>
         <w:rPr>
           <w:rFonts w:ascii="Lato" w:eastAsia="Times New Roman" w:hAnsi="Lato" w:cs="Times New Roman"/>
           <w:color w:val="032258"/>
           <w:lang w:eastAsia="es-ES"/>
         </w:rPr>
-        <w:t>empleados.salar</w:t>
-      </w:r>
-      <w:proofErr w:type="spellEnd"/>
-    </w:p>
-    <w:p>
-      <w:pPr>
-        <w:shd w:val="clear" w:color="auto" w:fill="FFFFFF"/>
-        <w:spacing w:before="100" w:beforeAutospacing="1" w:after="100" w:afterAutospacing="1" w:line="240" w:lineRule="auto"/>
+        <w:t xml:space="preserve">, </w:t>
+      </w:r>
+      <w:proofErr w:type="spellStart"/>
+      <w:r>
         <w:rPr>
           <w:rFonts w:ascii="Lato" w:eastAsia="Times New Roman" w:hAnsi="Lato" w:cs="Times New Roman"/>
           <w:color w:val="032258"/>
           <w:lang w:eastAsia="es-ES"/>
         </w:rPr>
-      </w:pPr>
-      <w:r>
+        <w:t>empleados.salar</w:t>
+      </w:r>
+      <w:proofErr w:type="spellEnd"/>
+    </w:p>
+    <w:p>
+      <w:pPr>
+        <w:shd w:val="clear" w:color="auto" w:fill="FFFFFF"/>
+        <w:spacing w:before="100" w:beforeAutospacing="1" w:after="100" w:afterAutospacing="1" w:line="240" w:lineRule="auto"/>
         <w:rPr>
           <w:rFonts w:ascii="Lato" w:eastAsia="Times New Roman" w:hAnsi="Lato" w:cs="Times New Roman"/>
           <w:color w:val="032258"/>
           <w:lang w:eastAsia="es-ES"/>
         </w:rPr>
-        <w:t xml:space="preserve">FROM </w:t>
-      </w:r>
-      <w:proofErr w:type="gramStart"/>
+      </w:pPr>
       <w:r>
         <w:rPr>
           <w:rFonts w:ascii="Lato" w:eastAsia="Times New Roman" w:hAnsi="Lato" w:cs="Times New Roman"/>
           <w:color w:val="032258"/>
           <w:lang w:eastAsia="es-ES"/>
         </w:rPr>
-        <w:t>departamentos ,</w:t>
-      </w:r>
-      <w:proofErr w:type="gramEnd"/>
-      <w:r>
+        <w:t>FROM departamentos, centros, empleados</w:t>
+      </w:r>
+    </w:p>
+    <w:p>
+      <w:pPr>
+        <w:shd w:val="clear" w:color="auto" w:fill="FFFFFF"/>
+        <w:spacing w:before="100" w:beforeAutospacing="1" w:after="100" w:afterAutospacing="1" w:line="240" w:lineRule="auto"/>
         <w:rPr>
           <w:rFonts w:ascii="Lato" w:eastAsia="Times New Roman" w:hAnsi="Lato" w:cs="Times New Roman"/>
           <w:color w:val="032258"/>
           <w:lang w:eastAsia="es-ES"/>
         </w:rPr>
-        <w:t xml:space="preserve"> centros , empleados </w:t>
-      </w:r>
-    </w:p>
-    <w:p>
-      <w:pPr>
-        <w:shd w:val="clear" w:color="auto" w:fill="FFFFFF"/>
-        <w:spacing w:before="100" w:beforeAutospacing="1" w:after="100" w:afterAutospacing="1" w:line="240" w:lineRule="auto"/>
+      </w:pPr>
+      <w:r>
         <w:rPr>
           <w:rFonts w:ascii="Lato" w:eastAsia="Times New Roman" w:hAnsi="Lato" w:cs="Times New Roman"/>
           <w:color w:val="032258"/>
           <w:lang w:eastAsia="es-ES"/>
         </w:rPr>
-      </w:pPr>
+        <w:t>WHERE (</w:t>
+      </w:r>
+      <w:proofErr w:type="spellStart"/>
+      <w:proofErr w:type="gramStart"/>
       <w:r>
         <w:rPr>
           <w:rFonts w:ascii="Lato" w:eastAsia="Times New Roman" w:hAnsi="Lato" w:cs="Times New Roman"/>
           <w:color w:val="032258"/>
           <w:lang w:eastAsia="es-ES"/>
         </w:rPr>
-        <w:t>WHERE (</w:t>
-      </w:r>
-      <w:proofErr w:type="spellStart"/>
-      <w:proofErr w:type="gramStart"/>
+        <w:t>departamentos.numce</w:t>
+      </w:r>
+      <w:proofErr w:type="spellEnd"/>
+      <w:proofErr w:type="gramEnd"/>
       <w:r>
         <w:rPr>
           <w:rFonts w:ascii="Lato" w:eastAsia="Times New Roman" w:hAnsi="Lato" w:cs="Times New Roman"/>
           <w:color w:val="032258"/>
           <w:lang w:eastAsia="es-ES"/>
         </w:rPr>
-        <w:t>d</w:t>
-      </w:r>
+        <w:t xml:space="preserve"> = </w:t>
+      </w:r>
+      <w:proofErr w:type="spellStart"/>
       <w:r>
         <w:rPr>
           <w:rFonts w:ascii="Lato" w:eastAsia="Times New Roman" w:hAnsi="Lato" w:cs="Times New Roman"/>
           <w:color w:val="032258"/>
           <w:lang w:eastAsia="es-ES"/>
         </w:rPr>
-        <w:t>epartanentos</w:t>
-      </w:r>
+        <w:t>centros.numce</w:t>
+      </w:r>
+      <w:proofErr w:type="spellEnd"/>
       <w:r>
         <w:rPr>
           <w:rFonts w:ascii="Lato" w:eastAsia="Times New Roman" w:hAnsi="Lato" w:cs="Times New Roman"/>
           <w:color w:val="032258"/>
           <w:lang w:eastAsia="es-ES"/>
         </w:rPr>
-        <w:t>.numce</w:t>
-      </w:r>
-      <w:proofErr w:type="spellEnd"/>
-      <w:proofErr w:type="gramEnd"/>
+        <w:t>) AND (</w:t>
+      </w:r>
+      <w:proofErr w:type="spellStart"/>
       <w:r>
         <w:rPr>
           <w:rFonts w:ascii="Lato" w:eastAsia="Times New Roman" w:hAnsi="Lato" w:cs="Times New Roman"/>
           <w:color w:val="032258"/>
           <w:lang w:eastAsia="es-ES"/>
         </w:rPr>
-        <w:t xml:space="preserve"> = </w:t>
-      </w:r>
-      <w:proofErr w:type="spellStart"/>
+        <w:t>departamentos.numde</w:t>
+      </w:r>
+      <w:proofErr w:type="spellEnd"/>
       <w:r>
         <w:rPr>
           <w:rFonts w:ascii="Lato" w:eastAsia="Times New Roman" w:hAnsi="Lato" w:cs="Times New Roman"/>
           <w:color w:val="032258"/>
           <w:lang w:eastAsia="es-ES"/>
         </w:rPr>
-        <w:t>c</w:t>
-      </w:r>
+        <w:t xml:space="preserve"> = </w:t>
+      </w:r>
+      <w:proofErr w:type="spellStart"/>
       <w:r>
         <w:rPr>
           <w:rFonts w:ascii="Lato" w:eastAsia="Times New Roman" w:hAnsi="Lato" w:cs="Times New Roman"/>
           <w:color w:val="032258"/>
           <w:lang w:eastAsia="es-ES"/>
         </w:rPr>
-        <w:t>entros</w:t>
-      </w:r>
+        <w:t>empleados.numde</w:t>
+      </w:r>
+      <w:proofErr w:type="spellEnd"/>
       <w:r>
         <w:rPr>
           <w:rFonts w:ascii="Lato" w:eastAsia="Times New Roman" w:hAnsi="Lato" w:cs="Times New Roman"/>
           <w:color w:val="032258"/>
           <w:lang w:eastAsia="es-ES"/>
         </w:rPr>
-        <w:t>.numce</w:t>
-      </w:r>
-      <w:proofErr w:type="spellEnd"/>
+        <w:t>) AND (</w:t>
+      </w:r>
+      <w:proofErr w:type="spellStart"/>
       <w:r>
         <w:rPr>
           <w:rFonts w:ascii="Lato" w:eastAsia="Times New Roman" w:hAnsi="Lato" w:cs="Times New Roman"/>
           <w:color w:val="032258"/>
           <w:lang w:eastAsia="es-ES"/>
         </w:rPr>
-        <w:t>) AND (</w:t>
-      </w:r>
-      <w:proofErr w:type="spellStart"/>
+        <w:t>departamentos.presu</w:t>
+      </w:r>
+      <w:proofErr w:type="spellEnd"/>
       <w:r>
         <w:rPr>
           <w:rFonts w:ascii="Lato" w:eastAsia="Times New Roman" w:hAnsi="Lato" w:cs="Times New Roman"/>
           <w:color w:val="032258"/>
           <w:lang w:eastAsia="es-ES"/>
         </w:rPr>
-        <w:t>d</w:t>
-      </w:r>
-      <w:r>
+        <w:t xml:space="preserve"> &lt; 35.0)</w:t>
+      </w:r>
+    </w:p>
+    <w:p>
+      <w:pPr>
+        <w:shd w:val="clear" w:color="auto" w:fill="FFFFFF"/>
+        <w:spacing w:before="100" w:beforeAutospacing="1" w:after="100" w:afterAutospacing="1" w:line="240" w:lineRule="auto"/>
         <w:rPr>
           <w:rFonts w:ascii="Lato" w:eastAsia="Times New Roman" w:hAnsi="Lato" w:cs="Times New Roman"/>
           <w:color w:val="032258"/>
           <w:lang w:eastAsia="es-ES"/>
         </w:rPr>
-        <w:t>epartamentos</w:t>
-      </w:r>
+      </w:pPr>
       <w:r>
         <w:rPr>
           <w:rFonts w:ascii="Lato" w:eastAsia="Times New Roman" w:hAnsi="Lato" w:cs="Times New Roman"/>
           <w:color w:val="032258"/>
           <w:lang w:eastAsia="es-ES"/>
         </w:rPr>
-        <w:t>.numde</w:t>
-      </w:r>
-      <w:proofErr w:type="spellEnd"/>
+        <w:t xml:space="preserve">HAVING </w:t>
+      </w:r>
+      <w:proofErr w:type="spellStart"/>
+      <w:proofErr w:type="gramStart"/>
       <w:r>
         <w:rPr>
           <w:rFonts w:ascii="Lato" w:eastAsia="Times New Roman" w:hAnsi="Lato" w:cs="Times New Roman"/>
           <w:color w:val="032258"/>
           <w:lang w:eastAsia="es-ES"/>
         </w:rPr>
-        <w:t xml:space="preserve"> = </w:t>
-      </w:r>
-      <w:proofErr w:type="spellStart"/>
+        <w:t>empleados.salar</w:t>
+      </w:r>
+      <w:proofErr w:type="spellEnd"/>
+      <w:proofErr w:type="gramEnd"/>
       <w:r>
         <w:rPr>
           <w:rFonts w:ascii="Lato" w:eastAsia="Times New Roman" w:hAnsi="Lato" w:cs="Times New Roman"/>
           <w:color w:val="032258"/>
           <w:lang w:eastAsia="es-ES"/>
         </w:rPr>
-        <w:t>e</w:t>
-      </w:r>
-      <w:r>
+        <w:t xml:space="preserve"> &gt;= 1500</w:t>
+      </w:r>
+    </w:p>
+    <w:p>
+      <w:pPr>
+        <w:shd w:val="clear" w:color="auto" w:fill="FFFFFF"/>
+        <w:spacing w:before="100" w:beforeAutospacing="1" w:after="100" w:afterAutospacing="1" w:line="240" w:lineRule="auto"/>
         <w:rPr>
           <w:rFonts w:ascii="Lato" w:eastAsia="Times New Roman" w:hAnsi="Lato" w:cs="Times New Roman"/>
           <w:color w:val="032258"/>
           <w:lang w:eastAsia="es-ES"/>
         </w:rPr>
-        <w:t>mpleados</w:t>
-      </w:r>
+      </w:pPr>
       <w:r>
         <w:rPr>
           <w:rFonts w:ascii="Lato" w:eastAsia="Times New Roman" w:hAnsi="Lato" w:cs="Times New Roman"/>
           <w:color w:val="032258"/>
           <w:lang w:eastAsia="es-ES"/>
         </w:rPr>
-        <w:t>.numde</w:t>
-      </w:r>
-      <w:proofErr w:type="spellEnd"/>
+        <w:t xml:space="preserve">ORDER BY </w:t>
+      </w:r>
+      <w:proofErr w:type="spellStart"/>
+      <w:proofErr w:type="gramStart"/>
       <w:r>
         <w:rPr>
           <w:rFonts w:ascii="Lato" w:eastAsia="Times New Roman" w:hAnsi="Lato" w:cs="Times New Roman"/>
           <w:color w:val="032258"/>
           <w:lang w:eastAsia="es-ES"/>
         </w:rPr>
-        <w:t>)</w:t>
-      </w:r>
-    </w:p>
-    <w:p>
-      <w:pPr>
-        <w:shd w:val="clear" w:color="auto" w:fill="FFFFFF"/>
-        <w:spacing w:before="100" w:beforeAutospacing="1" w:after="100" w:afterAutospacing="1" w:line="240" w:lineRule="auto"/>
+        <w:t>departamentos.nomde</w:t>
+      </w:r>
+      <w:proofErr w:type="spellEnd"/>
+      <w:proofErr w:type="gramEnd"/>
+      <w:r>
         <w:rPr>
           <w:rFonts w:ascii="Lato" w:eastAsia="Times New Roman" w:hAnsi="Lato" w:cs="Times New Roman"/>
           <w:color w:val="032258"/>
           <w:lang w:eastAsia="es-ES"/>
         </w:rPr>
-      </w:pPr>
-      <w:r>
+        <w:t>;</w:t>
+      </w:r>
+    </w:p>
+    <w:p>
+      <w:pPr>
+        <w:shd w:val="clear" w:color="auto" w:fill="FFFFFF"/>
+        <w:spacing w:before="100" w:beforeAutospacing="1" w:after="100" w:afterAutospacing="1" w:line="240" w:lineRule="auto"/>
         <w:rPr>
           <w:rFonts w:ascii="Lato" w:eastAsia="Times New Roman" w:hAnsi="Lato" w:cs="Times New Roman"/>
           <w:color w:val="032258"/>
           <w:lang w:eastAsia="es-ES"/>
         </w:rPr>
-        <w:tab/>
-      </w:r>
-      <w:r>
+      </w:pPr>
+    </w:p>
+    <w:p>
+      <w:pPr>
+        <w:shd w:val="clear" w:color="auto" w:fill="FFFFFF"/>
+        <w:spacing w:before="100" w:beforeAutospacing="1" w:after="100" w:afterAutospacing="1" w:line="240" w:lineRule="auto"/>
         <w:rPr>
           <w:rFonts w:ascii="Lato" w:eastAsia="Times New Roman" w:hAnsi="Lato" w:cs="Times New Roman"/>
           <w:color w:val="032258"/>
           <w:lang w:eastAsia="es-ES"/>
         </w:rPr>
-        <w:tab/>
-      </w:r>
-      <w:r>
+      </w:pPr>
+    </w:p>
+    <w:p>
+      <w:pPr>
+        <w:shd w:val="clear" w:color="auto" w:fill="FFFFFF"/>
+        <w:spacing w:before="100" w:beforeAutospacing="1" w:after="100" w:afterAutospacing="1" w:line="240" w:lineRule="auto"/>
         <w:rPr>
           <w:rFonts w:ascii="Lato" w:eastAsia="Times New Roman" w:hAnsi="Lato" w:cs="Times New Roman"/>
           <w:color w:val="032258"/>
           <w:lang w:eastAsia="es-ES"/>
         </w:rPr>
-        <w:tab/>
-        <w:t xml:space="preserve">AND </w:t>
-      </w:r>
-      <w:proofErr w:type="spellStart"/>
-      <w:proofErr w:type="gramStart"/>
+      </w:pPr>
       <w:r>
         <w:rPr>
           <w:rFonts w:ascii="Lato" w:eastAsia="Times New Roman" w:hAnsi="Lato" w:cs="Times New Roman"/>
+          <w:noProof/>
           <w:color w:val="032258"/>
           <w:lang w:eastAsia="es-ES"/>
         </w:rPr>
-        <w:t>d.presu</w:t>
-      </w:r>
-      <w:proofErr w:type="spellEnd"/>
-      <w:proofErr w:type="gramEnd"/>
-      <w:r>
-        <w:rPr>
-          <w:rFonts w:ascii="Lato" w:eastAsia="Times New Roman" w:hAnsi="Lato" w:cs="Times New Roman"/>
-          <w:color w:val="032258"/>
-          <w:lang w:eastAsia="es-ES"/>
-        </w:rPr>
-        <w:t xml:space="preserve"> = ( SELECT </w:t>
-      </w:r>
-      <w:proofErr w:type="spellStart"/>
-      <w:r>
-        <w:rPr>
-          <w:rFonts w:ascii="Lato" w:eastAsia="Times New Roman" w:hAnsi="Lato" w:cs="Times New Roman"/>
-          <w:color w:val="032258"/>
-          <w:lang w:eastAsia="es-ES"/>
-        </w:rPr>
-        <w:t>presu</w:t>
-      </w:r>
-      <w:proofErr w:type="spellEnd"/>
-      <w:r>
-        <w:rPr>
-          <w:rFonts w:ascii="Lato" w:eastAsia="Times New Roman" w:hAnsi="Lato" w:cs="Times New Roman"/>
-          <w:color w:val="032258"/>
-          <w:lang w:eastAsia="es-ES"/>
-        </w:rPr>
-        <w:t xml:space="preserve"> </w:t>
-      </w:r>
-    </w:p>
-    <w:p>
-      <w:pPr>
-        <w:shd w:val="clear" w:color="auto" w:fill="FFFFFF"/>
-        <w:spacing w:before="100" w:beforeAutospacing="1" w:after="100" w:afterAutospacing="1" w:line="240" w:lineRule="auto"/>
-        <w:rPr>
-          <w:rFonts w:ascii="Lato" w:eastAsia="Times New Roman" w:hAnsi="Lato" w:cs="Times New Roman"/>
-          <w:color w:val="032258"/>
-          <w:lang w:eastAsia="es-ES"/>
-        </w:rPr>
-      </w:pPr>
-      <w:r>
-        <w:rPr>
-          <w:rFonts w:ascii="Lato" w:eastAsia="Times New Roman" w:hAnsi="Lato" w:cs="Times New Roman"/>
-          <w:color w:val="032258"/>
-          <w:lang w:eastAsia="es-ES"/>
-        </w:rPr>
-        <w:tab/>
-      </w:r>
-      <w:r>
-        <w:rPr>
-          <w:rFonts w:ascii="Lato" w:eastAsia="Times New Roman" w:hAnsi="Lato" w:cs="Times New Roman"/>
-          <w:color w:val="032258"/>
-          <w:lang w:eastAsia="es-ES"/>
-        </w:rPr>
-        <w:tab/>
-      </w:r>
-      <w:r>
-        <w:rPr>
-          <w:rFonts w:ascii="Lato" w:eastAsia="Times New Roman" w:hAnsi="Lato" w:cs="Times New Roman"/>
-          <w:color w:val="032258"/>
-          <w:lang w:eastAsia="es-ES"/>
-        </w:rPr>
-        <w:tab/>
-      </w:r>
-      <w:r>
-        <w:rPr>
-          <w:rFonts w:ascii="Lato" w:eastAsia="Times New Roman" w:hAnsi="Lato" w:cs="Times New Roman"/>
-          <w:color w:val="032258"/>
-          <w:lang w:eastAsia="es-ES"/>
-        </w:rPr>
-        <w:tab/>
-      </w:r>
-      <w:r>
-        <w:rPr>
-          <w:rFonts w:ascii="Lato" w:eastAsia="Times New Roman" w:hAnsi="Lato" w:cs="Times New Roman"/>
-          <w:color w:val="032258"/>
-          <w:lang w:eastAsia="es-ES"/>
-        </w:rPr>
-        <w:tab/>
-        <w:t>FROM departamentos</w:t>
-      </w:r>
-    </w:p>
-    <w:p>
-      <w:pPr>
-        <w:shd w:val="clear" w:color="auto" w:fill="FFFFFF"/>
-        <w:spacing w:before="100" w:beforeAutospacing="1" w:after="100" w:afterAutospacing="1" w:line="240" w:lineRule="auto"/>
-        <w:rPr>
-          <w:rFonts w:ascii="Lato" w:eastAsia="Times New Roman" w:hAnsi="Lato" w:cs="Times New Roman"/>
-          <w:color w:val="032258"/>
-          <w:lang w:eastAsia="es-ES"/>
-        </w:rPr>
-      </w:pPr>
-      <w:r>
-        <w:rPr>
-          <w:rFonts w:ascii="Lato" w:eastAsia="Times New Roman" w:hAnsi="Lato" w:cs="Times New Roman"/>
-          <w:color w:val="032258"/>
-          <w:lang w:eastAsia="es-ES"/>
-        </w:rPr>
-        <w:tab/>
-      </w:r>
-      <w:r>
-        <w:rPr>
-          <w:rFonts w:ascii="Lato" w:eastAsia="Times New Roman" w:hAnsi="Lato" w:cs="Times New Roman"/>
-          <w:color w:val="032258"/>
-          <w:lang w:eastAsia="es-ES"/>
-        </w:rPr>
-        <w:tab/>
-      </w:r>
-      <w:r>
-        <w:rPr>
-          <w:rFonts w:ascii="Lato" w:eastAsia="Times New Roman" w:hAnsi="Lato" w:cs="Times New Roman"/>
-          <w:color w:val="032258"/>
-          <w:lang w:eastAsia="es-ES"/>
-        </w:rPr>
-        <w:tab/>
-      </w:r>
-      <w:r>
-        <w:rPr>
-          <w:rFonts w:ascii="Lato" w:eastAsia="Times New Roman" w:hAnsi="Lato" w:cs="Times New Roman"/>
-          <w:color w:val="032258"/>
-          <w:lang w:eastAsia="es-ES"/>
-        </w:rPr>
-        <w:tab/>
-      </w:r>
-      <w:r>
-        <w:rPr>
-          <w:rFonts w:ascii="Lato" w:eastAsia="Times New Roman" w:hAnsi="Lato" w:cs="Times New Roman"/>
-          <w:color w:val="032258"/>
-          <w:lang w:eastAsia="es-ES"/>
-        </w:rPr>
-        <w:tab/>
-        <w:t xml:space="preserve">WHERE </w:t>
-      </w:r>
-      <w:proofErr w:type="spellStart"/>
-      <w:r>
-        <w:rPr>
-          <w:rFonts w:ascii="Lato" w:eastAsia="Times New Roman" w:hAnsi="Lato" w:cs="Times New Roman"/>
-          <w:color w:val="032258"/>
-          <w:lang w:eastAsia="es-ES"/>
-        </w:rPr>
-        <w:t>presu</w:t>
-      </w:r>
-      <w:proofErr w:type="spellEnd"/>
-      <w:r>
-        <w:rPr>
-          <w:rFonts w:ascii="Lato" w:eastAsia="Times New Roman" w:hAnsi="Lato" w:cs="Times New Roman"/>
-          <w:color w:val="032258"/>
-          <w:lang w:eastAsia="es-ES"/>
-        </w:rPr>
-        <w:t xml:space="preserve"> &lt; 35000</w:t>
-      </w:r>
-    </w:p>
-    <w:p>
-      <w:pPr>
-        <w:shd w:val="clear" w:color="auto" w:fill="FFFFFF"/>
-        <w:spacing w:before="100" w:beforeAutospacing="1" w:after="100" w:afterAutospacing="1" w:line="240" w:lineRule="auto"/>
-        <w:rPr>
-          <w:rFonts w:ascii="Lato" w:eastAsia="Times New Roman" w:hAnsi="Lato" w:cs="Times New Roman"/>
-          <w:color w:val="032258"/>
-          <w:lang w:eastAsia="es-ES"/>
-        </w:rPr>
-      </w:pPr>
-      <w:r>
-        <w:rPr>
-          <w:rFonts w:ascii="Lato" w:eastAsia="Times New Roman" w:hAnsi="Lato" w:cs="Times New Roman"/>
-          <w:color w:val="032258"/>
-          <w:lang w:eastAsia="es-ES"/>
-        </w:rPr>
-        <w:tab/>
-      </w:r>
-      <w:r>
-        <w:rPr>
-          <w:rFonts w:ascii="Lato" w:eastAsia="Times New Roman" w:hAnsi="Lato" w:cs="Times New Roman"/>
-          <w:color w:val="032258"/>
-          <w:lang w:eastAsia="es-ES"/>
-        </w:rPr>
-        <w:tab/>
-      </w:r>
-      <w:r>
-        <w:rPr>
-          <w:rFonts w:ascii="Lato" w:eastAsia="Times New Roman" w:hAnsi="Lato" w:cs="Times New Roman"/>
-          <w:color w:val="032258"/>
-          <w:lang w:eastAsia="es-ES"/>
-        </w:rPr>
-        <w:tab/>
-      </w:r>
-      <w:r>
-        <w:rPr>
-          <w:rFonts w:ascii="Lato" w:eastAsia="Times New Roman" w:hAnsi="Lato" w:cs="Times New Roman"/>
-          <w:color w:val="032258"/>
-          <w:lang w:eastAsia="es-ES"/>
-        </w:rPr>
-        <w:tab/>
-      </w:r>
-      <w:r>
-        <w:rPr>
-          <w:rFonts w:ascii="Lato" w:eastAsia="Times New Roman" w:hAnsi="Lato" w:cs="Times New Roman"/>
-          <w:color w:val="032258"/>
-          <w:lang w:eastAsia="es-ES"/>
-        </w:rPr>
-        <w:tab/>
-        <w:t xml:space="preserve">GROUP BY </w:t>
-      </w:r>
-      <w:proofErr w:type="spellStart"/>
-      <w:proofErr w:type="gramStart"/>
-      <w:r>
-        <w:rPr>
-          <w:rFonts w:ascii="Lato" w:eastAsia="Times New Roman" w:hAnsi="Lato" w:cs="Times New Roman"/>
-          <w:color w:val="032258"/>
-          <w:lang w:eastAsia="es-ES"/>
-        </w:rPr>
-        <w:t>d.nombre</w:t>
-      </w:r>
-      <w:proofErr w:type="spellEnd"/>
-      <w:proofErr w:type="gramEnd"/>
-      <w:r>
-        <w:rPr>
-          <w:rFonts w:ascii="Lato" w:eastAsia="Times New Roman" w:hAnsi="Lato" w:cs="Times New Roman"/>
-          <w:color w:val="032258"/>
-          <w:lang w:eastAsia="es-ES"/>
-        </w:rPr>
-        <w:t>);</w:t>
-      </w:r>
-    </w:p>
-    <w:p>
-      <w:pPr>
-        <w:shd w:val="clear" w:color="auto" w:fill="FFFFFF"/>
-        <w:spacing w:before="100" w:beforeAutospacing="1" w:after="100" w:afterAutospacing="1" w:line="240" w:lineRule="auto"/>
-        <w:rPr>
-          <w:rFonts w:ascii="Lato" w:eastAsia="Times New Roman" w:hAnsi="Lato" w:cs="Times New Roman"/>
-          <w:color w:val="032258"/>
-          <w:lang w:eastAsia="es-ES"/>
-        </w:rPr>
-      </w:pPr>
-    </w:p>
-    <w:p>
-      <w:pPr>
-        <w:shd w:val="clear" w:color="auto" w:fill="FFFFFF"/>
-        <w:spacing w:before="100" w:beforeAutospacing="1" w:after="100" w:afterAutospacing="1" w:line="240" w:lineRule="auto"/>
-        <w:rPr>
-          <w:rFonts w:ascii="Lato" w:eastAsia="Times New Roman" w:hAnsi="Lato" w:cs="Times New Roman"/>
-          <w:color w:val="032258"/>
-          <w:lang w:eastAsia="es-ES"/>
-        </w:rPr>
-      </w:pPr>
-    </w:p>
-    <w:p>
-      <w:pPr>
-        <w:shd w:val="clear" w:color="auto" w:fill="FFFFFF"/>
-        <w:spacing w:before="100" w:beforeAutospacing="1" w:after="100" w:afterAutospacing="1" w:line="240" w:lineRule="auto"/>
-        <w:rPr>
-          <w:rFonts w:ascii="Lato" w:eastAsia="Times New Roman" w:hAnsi="Lato" w:cs="Times New Roman"/>
-          <w:color w:val="032258"/>
-          <w:lang w:eastAsia="es-ES"/>
-        </w:rPr>
-      </w:pPr>
-    </w:p>
-    <w:p>
-      <w:pPr>
-        <w:shd w:val="clear" w:color="auto" w:fill="FFFFFF"/>
-        <w:spacing w:before="100" w:beforeAutospacing="1" w:after="100" w:afterAutospacing="1" w:line="240" w:lineRule="auto"/>
-        <w:rPr>
-          <w:rFonts w:ascii="Lato" w:eastAsia="Times New Roman" w:hAnsi="Lato" w:cs="Times New Roman"/>
-          <w:color w:val="032258"/>
-          <w:lang w:eastAsia="es-ES"/>
-        </w:rPr>
-      </w:pPr>
-    </w:p>
-    <w:p>
-      <w:pPr>
-        <w:shd w:val="clear" w:color="auto" w:fill="FFFFFF"/>
-        <w:spacing w:before="100" w:beforeAutospacing="1" w:after="100" w:afterAutospacing="1" w:line="240" w:lineRule="auto"/>
-        <w:rPr>
-          <w:rFonts w:ascii="Lato" w:eastAsia="Times New Roman" w:hAnsi="Lato" w:cs="Times New Roman"/>
-          <w:color w:val="032258"/>
-          <w:lang w:eastAsia="es-ES"/>
-        </w:rPr>
-      </w:pPr>
-    </w:p>
-    <w:p>
-      <w:pPr>
-        <w:shd w:val="clear" w:color="auto" w:fill="FFFFFF"/>
-        <w:spacing w:before="100" w:beforeAutospacing="1" w:after="100" w:afterAutospacing="1" w:line="240" w:lineRule="auto"/>
-        <w:rPr>
-          <w:rFonts w:ascii="Lato" w:eastAsia="Times New Roman" w:hAnsi="Lato" w:cs="Times New Roman"/>
-          <w:color w:val="032258"/>
-          <w:lang w:eastAsia="es-ES"/>
-        </w:rPr>
-      </w:pPr>
-    </w:p>
-    <w:p>
-      <w:pPr>
-        <w:shd w:val="clear" w:color="auto" w:fill="FFFFFF"/>
-        <w:spacing w:before="100" w:beforeAutospacing="1" w:after="100" w:afterAutospacing="1" w:line="240" w:lineRule="auto"/>
-        <w:rPr>
-          <w:rFonts w:ascii="Lato" w:eastAsia="Times New Roman" w:hAnsi="Lato" w:cs="Times New Roman"/>
-          <w:color w:val="032258"/>
-          <w:lang w:eastAsia="es-ES"/>
-        </w:rPr>
-      </w:pPr>
-    </w:p>
-    <w:p>
-      <w:pPr>
-        <w:shd w:val="clear" w:color="auto" w:fill="FFFFFF"/>
-        <w:spacing w:before="100" w:beforeAutospacing="1" w:after="100" w:afterAutospacing="1" w:line="240" w:lineRule="auto"/>
-        <w:rPr>
-          <w:rFonts w:ascii="Lato" w:eastAsia="Times New Roman" w:hAnsi="Lato" w:cs="Times New Roman"/>
-          <w:color w:val="032258"/>
-          <w:lang w:eastAsia="es-ES"/>
-        </w:rPr>
-      </w:pPr>
-    </w:p>
-    <w:p>
-      <w:pPr>
-        <w:shd w:val="clear" w:color="auto" w:fill="FFFFFF"/>
-        <w:spacing w:before="100" w:beforeAutospacing="1" w:after="100" w:afterAutospacing="1" w:line="240" w:lineRule="auto"/>
-        <w:rPr>
-          <w:rFonts w:ascii="Lato" w:eastAsia="Times New Roman" w:hAnsi="Lato" w:cs="Times New Roman"/>
-          <w:color w:val="032258"/>
-          <w:lang w:eastAsia="es-ES"/>
-        </w:rPr>
-      </w:pPr>
+        <w:drawing>
+          <wp:inline distT="0" distB="0" distL="0" distR="0" wp14:anchorId="54DC9FD4" wp14:editId="6DBF3136">
+            <wp:extent cx="5391150" cy="3057525"/>
+            <wp:effectExtent l="0" t="0" r="0" b="9525"/>
+            <wp:docPr id="1" name="Imagen 1"/>
+            <wp:cNvGraphicFramePr>
+              <a:graphicFrameLocks xmlns:a="http://schemas.openxmlformats.org/drawingml/2006/main" noChangeAspect="1"/>
+            </wp:cNvGraphicFramePr>
+            <a:graphic xmlns:a="http://schemas.openxmlformats.org/drawingml/2006/main">
+              <a:graphicData uri="http://schemas.openxmlformats.org/drawingml/2006/picture">
+                <pic:pic xmlns:pic="http://schemas.openxmlformats.org/drawingml/2006/picture">
+                  <pic:nvPicPr>
+                    <pic:cNvPr id="0" name="Picture 1"/>
+                    <pic:cNvPicPr>
+                      <a:picLocks noChangeAspect="1" noChangeArrowheads="1"/>
+                    </pic:cNvPicPr>
+                  </pic:nvPicPr>
+                  <pic:blipFill>
+                    <a:blip r:embed="rId10" cstate="print">
+                      <a:extLst>
+                        <a:ext uri="{28A0092B-C50C-407E-A947-70E740481C1C}">
+                          <a14:useLocalDpi xmlns:a14="http://schemas.microsoft.com/office/drawing/2010/main" val="0"/>
+                        </a:ext>
+                      </a:extLst>
+                    </a:blip>
+                    <a:srcRect/>
+                    <a:stretch>
+                      <a:fillRect/>
+                    </a:stretch>
+                  </pic:blipFill>
+                  <pic:spPr bwMode="auto">
+                    <a:xfrm>
+                      <a:off x="0" y="0"/>
+                      <a:ext cx="5391150" cy="3057525"/>
+                    </a:xfrm>
+                    <a:prstGeom prst="rect">
+                      <a:avLst/>
+                    </a:prstGeom>
+                    <a:noFill/>
+                    <a:ln>
+                      <a:noFill/>
+                    </a:ln>
+                  </pic:spPr>
+                </pic:pic>
+              </a:graphicData>
+            </a:graphic>
+          </wp:inline>
+        </w:drawing>
+      </w:r>
     </w:p>
     <w:p>
       <w:pPr>
@@ -2755,7 +2500,6 @@
           <w:szCs w:val="24"/>
           <w:lang w:eastAsia="es-ES"/>
         </w:rPr>
-        <w:lastRenderedPageBreak/>
         <w:t>Hallar por orden alfabético los nombres de los departamentos que dependen de los que tienen un presupuesto inferior a 30.000 €. También queremos conocer el nombre del departamento del que dependen y su presupuesto.</w:t>
       </w:r>
     </w:p>
@@ -2996,7 +2740,7 @@
                     </pic:cNvPicPr>
                   </pic:nvPicPr>
                   <pic:blipFill>
-                    <a:blip r:embed="rId10">
+                    <a:blip r:embed="rId11">
                       <a:extLst>
                         <a:ext uri="{28A0092B-C50C-407E-A947-70E740481C1C}">
                           <a14:useLocalDpi xmlns:a14="http://schemas.microsoft.com/office/drawing/2010/main" val="0"/>
@@ -3215,7 +2959,6 @@
           <w:szCs w:val="24"/>
           <w:lang w:eastAsia="es-ES"/>
         </w:rPr>
-        <w:lastRenderedPageBreak/>
         <w:t>Obtener los nombres y los salarios medios de los departamentos cuyo salario medio supera al salario medio de la empresa.</w:t>
       </w:r>
     </w:p>
@@ -3860,7 +3603,7 @@
                     </pic:cNvPicPr>
                   </pic:nvPicPr>
                   <pic:blipFill>
-                    <a:blip r:embed="rId11" cstate="print">
+                    <a:blip r:embed="rId12" cstate="print">
                       <a:extLst>
                         <a:ext uri="{28A0092B-C50C-407E-A947-70E740481C1C}">
                           <a14:useLocalDpi xmlns:a14="http://schemas.microsoft.com/office/drawing/2010/main" val="0"/>
@@ -4053,7 +3796,6 @@
           <w:szCs w:val="24"/>
           <w:lang w:eastAsia="es-ES"/>
         </w:rPr>
-        <w:lastRenderedPageBreak/>
         <w:t>Para los departamentos cuyo director lo sea en funciones, hallar el número de empleados y la suma de sus salarios, comisiones y número de hijos.</w:t>
       </w:r>
     </w:p>
@@ -5029,7 +4771,7 @@
                     </pic:cNvPicPr>
                   </pic:nvPicPr>
                   <pic:blipFill>
-                    <a:blip r:embed="rId12" cstate="print">
+                    <a:blip r:embed="rId13" cstate="print">
                       <a:extLst>
                         <a:ext uri="{28A0092B-C50C-407E-A947-70E740481C1C}">
                           <a14:useLocalDpi xmlns:a14="http://schemas.microsoft.com/office/drawing/2010/main" val="0"/>
@@ -5164,7 +4906,6 @@
           <w:szCs w:val="24"/>
           <w:lang w:eastAsia="es-ES"/>
         </w:rPr>
-        <w:lastRenderedPageBreak/>
         <w:t>Para los departamentos cuyo presupuesto anual supera los 35.000 €, hallar cuantos empleados hay por cada extensión telefónica.</w:t>
       </w:r>
     </w:p>
@@ -6097,7 +5838,7 @@
                     </pic:cNvPicPr>
                   </pic:nvPicPr>
                   <pic:blipFill>
-                    <a:blip r:embed="rId13" cstate="print">
+                    <a:blip r:embed="rId14" cstate="print">
                       <a:extLst>
                         <a:ext uri="{28A0092B-C50C-407E-A947-70E740481C1C}">
                           <a14:useLocalDpi xmlns:a14="http://schemas.microsoft.com/office/drawing/2010/main" val="0"/>
@@ -6214,7 +5955,6 @@
           <w:szCs w:val="24"/>
           <w:lang w:eastAsia="es-ES"/>
         </w:rPr>
-        <w:lastRenderedPageBreak/>
         <w:t>Hallar por orden alfabético los nombres de los empleados y su número de hijos para aquellos que son directores en funciones.</w:t>
       </w:r>
     </w:p>
@@ -7072,7 +6812,7 @@
                     </pic:cNvPicPr>
                   </pic:nvPicPr>
                   <pic:blipFill>
-                    <a:blip r:embed="rId14" cstate="print">
+                    <a:blip r:embed="rId15" cstate="print">
                       <a:extLst>
                         <a:ext uri="{28A0092B-C50C-407E-A947-70E740481C1C}">
                           <a14:useLocalDpi xmlns:a14="http://schemas.microsoft.com/office/drawing/2010/main" val="0"/>

</xml_diff>